<commit_message>
create tài liệu kiểm thử
</commit_message>
<xml_diff>
--- a/Báo cáo nộp/Nộp/Tài liệu phân tích yêu cầu SRS.docx
+++ b/Báo cáo nộp/Nộp/Tài liệu phân tích yêu cầu SRS.docx
@@ -1,6 +1,6 @@
 
 <file path=word/document.xml><?xml version="1.0" encoding="utf-8"?>
-<w:document xmlns:wpc="http://schemas.microsoft.com/office/word/2010/wordprocessingCanvas" xmlns:cx="http://schemas.microsoft.com/office/drawing/2014/chartex" xmlns:cx1="http://schemas.microsoft.com/office/drawing/2015/9/8/chartex" xmlns:cx2="http://schemas.microsoft.com/office/drawing/2015/10/21/chartex" xmlns:mc="http://schemas.openxmlformats.org/markup-compatibility/2006" xmlns:o="urn:schemas-microsoft-com:office:office" xmlns:r="http://schemas.openxmlformats.org/officeDocument/2006/relationships" xmlns:m="http://schemas.openxmlformats.org/officeDocument/2006/math" xmlns:v="urn:schemas-microsoft-com:vml" xmlns:wp14="http://schemas.microsoft.com/office/word/2010/wordprocessingDrawing" xmlns:wp="http://schemas.openxmlformats.org/drawingml/2006/wordprocessingDrawing" xmlns:w10="urn:schemas-microsoft-com:office:word" xmlns:w="http://schemas.openxmlformats.org/wordprocessingml/2006/main" xmlns:w14="http://schemas.microsoft.com/office/word/2010/wordml" xmlns:w15="http://schemas.microsoft.com/office/word/2012/wordml" xmlns:w16se="http://schemas.microsoft.com/office/word/2015/wordml/symex" xmlns:wpg="http://schemas.microsoft.com/office/word/2010/wordprocessingGroup" xmlns:wpi="http://schemas.microsoft.com/office/word/2010/wordprocessingInk" xmlns:wne="http://schemas.microsoft.com/office/word/2006/wordml" xmlns:wps="http://schemas.microsoft.com/office/word/2010/wordprocessingShape" mc:Ignorable="w14 w15 w16se wp14">
+<w:document xmlns:wpc="http://schemas.microsoft.com/office/word/2010/wordprocessingCanvas" xmlns:cx="http://schemas.microsoft.com/office/drawing/2014/chartex" xmlns:cx1="http://schemas.microsoft.com/office/drawing/2015/9/8/chartex" xmlns:cx2="http://schemas.microsoft.com/office/drawing/2015/10/21/chartex" xmlns:cx3="http://schemas.microsoft.com/office/drawing/2016/5/9/chartex" xmlns:cx4="http://schemas.microsoft.com/office/drawing/2016/5/10/chartex" xmlns:cx5="http://schemas.microsoft.com/office/drawing/2016/5/11/chartex" xmlns:cx6="http://schemas.microsoft.com/office/drawing/2016/5/12/chartex" xmlns:cx7="http://schemas.microsoft.com/office/drawing/2016/5/13/chartex" xmlns:cx8="http://schemas.microsoft.com/office/drawing/2016/5/14/chartex" xmlns:mc="http://schemas.openxmlformats.org/markup-compatibility/2006" xmlns:aink="http://schemas.microsoft.com/office/drawing/2016/ink" xmlns:am3d="http://schemas.microsoft.com/office/drawing/2017/model3d" xmlns:o="urn:schemas-microsoft-com:office:office" xmlns:r="http://schemas.openxmlformats.org/officeDocument/2006/relationships" xmlns:m="http://schemas.openxmlformats.org/officeDocument/2006/math" xmlns:v="urn:schemas-microsoft-com:vml" xmlns:wp14="http://schemas.microsoft.com/office/word/2010/wordprocessingDrawing" xmlns:wp="http://schemas.openxmlformats.org/drawingml/2006/wordprocessingDrawing" xmlns:w10="urn:schemas-microsoft-com:office:word" xmlns:w="http://schemas.openxmlformats.org/wordprocessingml/2006/main" xmlns:w14="http://schemas.microsoft.com/office/word/2010/wordml" xmlns:w15="http://schemas.microsoft.com/office/word/2012/wordml" xmlns:w16cid="http://schemas.microsoft.com/office/word/2016/wordml/cid" xmlns:w16se="http://schemas.microsoft.com/office/word/2015/wordml/symex" xmlns:wpg="http://schemas.microsoft.com/office/word/2010/wordprocessingGroup" xmlns:wpi="http://schemas.microsoft.com/office/word/2010/wordprocessingInk" xmlns:wne="http://schemas.microsoft.com/office/word/2006/wordml" xmlns:wps="http://schemas.microsoft.com/office/word/2010/wordprocessingShape" mc:Ignorable="w14 w15 w16se w16cid wp14">
   <w:body>
     <w:p>
       <w:pPr>
@@ -2794,7 +2794,35 @@
                 <w:rStyle w:val="Hyperlink"/>
                 <w:noProof/>
               </w:rPr>
-              <w:t>Use Case 1:  Tra từ</w:t>
+              <w:t xml:space="preserve">Use </w:t>
+            </w:r>
+            <w:r>
+              <w:rPr>
+                <w:rStyle w:val="Hyperlink"/>
+                <w:noProof/>
+              </w:rPr>
+              <w:t>c</w:t>
+            </w:r>
+            <w:r>
+              <w:rPr>
+                <w:rStyle w:val="Hyperlink"/>
+                <w:noProof/>
+              </w:rPr>
+              <w:t>ase 1:</w:t>
+            </w:r>
+            <w:r>
+              <w:rPr>
+                <w:rStyle w:val="Hyperlink"/>
+                <w:noProof/>
+              </w:rPr>
+              <w:t xml:space="preserve"> </w:t>
+            </w:r>
+            <w:r>
+              <w:rPr>
+                <w:rStyle w:val="Hyperlink"/>
+                <w:noProof/>
+              </w:rPr>
+              <w:t>Tra từ</w:t>
             </w:r>
             <w:r>
               <w:rPr>
@@ -3636,7 +3664,21 @@
                 <w:rStyle w:val="Hyperlink"/>
                 <w:noProof/>
               </w:rPr>
-              <w:t>UseCase 9: Đăng kí</w:t>
+              <w:t>Use</w:t>
+            </w:r>
+            <w:r>
+              <w:rPr>
+                <w:rStyle w:val="Hyperlink"/>
+                <w:noProof/>
+              </w:rPr>
+              <w:t xml:space="preserve"> c</w:t>
+            </w:r>
+            <w:r>
+              <w:rPr>
+                <w:rStyle w:val="Hyperlink"/>
+                <w:noProof/>
+              </w:rPr>
+              <w:t>ase 9: Đăng kí</w:t>
             </w:r>
             <w:r>
               <w:rPr>
@@ -4289,16 +4331,7 @@
           <w:rFonts w:cs="Times New Roman"/>
           <w:szCs w:val="26"/>
         </w:rPr>
-        <w:t>Hiện nay công nghệ đã đi vào đời sống, những bước phát triển mạnh mẽ của công nghệ thông tin đã mang lại ứng dụng to lớn trong đời sống con người. Cách thức làm việc của con người đã được cải thiện hoàn toàn mới mẻ và sáng tạo, linh hoạt, giúp cho công việc nâng cao hiệu quả và tăng độ chính xác</w:t>
-      </w:r>
-      <w:bookmarkStart w:id="4" w:name="_GoBack"/>
-      <w:bookmarkEnd w:id="4"/>
-      <w:r>
-        <w:rPr>
-          <w:rFonts w:cs="Times New Roman"/>
-          <w:szCs w:val="26"/>
-        </w:rPr>
-        <w:t>.</w:t>
+        <w:t>Hiện nay công nghệ đã đi vào đời sống, những bước phát triển mạnh mẽ của công nghệ thông tin đã mang lại ứng dụng to lớn trong đời sống con người. Cách thức làm việc của con người đã được cải thiện hoàn toàn mới mẻ và sáng tạo, linh hoạt, giúp cho công việc nâng cao hiệu quả và tăng độ chính xác.</w:t>
       </w:r>
       <w:r>
         <w:rPr>
@@ -4363,11 +4396,11 @@
         </w:numPr>
         <w:ind w:left="1440"/>
       </w:pPr>
-      <w:bookmarkStart w:id="5" w:name="_Toc3474685"/>
+      <w:bookmarkStart w:id="4" w:name="_Toc3474685"/>
       <w:r>
         <w:t>Bài toán đặt ra</w:t>
       </w:r>
-      <w:bookmarkEnd w:id="5"/>
+      <w:bookmarkEnd w:id="4"/>
     </w:p>
     <w:p>
       <w:pPr>
@@ -4507,7 +4540,23 @@
           <w:rFonts w:cs="Times New Roman"/>
           <w:szCs w:val="26"/>
         </w:rPr>
-        <w:t>Học lại từ cũ là chức năng của người dùng, hệ thống xác định danh sách các từ mà người dùng đã thêm vào danh sách cần học từ các ngày 1 -  3 – 5 – 7 – 14 – 30 trước đó, và hiển thị lại để người dùng ôn tập</w:t>
+        <w:t xml:space="preserve">Học lại từ cũ là chức năng của người dùng, hệ thống xác định danh sách các từ mà người dùng đã thêm vào danh sách cần học từ các ngày 1 </w:t>
+      </w:r>
+      <w:proofErr w:type="gramStart"/>
+      <w:r>
+        <w:rPr>
+          <w:rFonts w:cs="Times New Roman"/>
+          <w:szCs w:val="26"/>
+        </w:rPr>
+        <w:t>-  3</w:t>
+      </w:r>
+      <w:proofErr w:type="gramEnd"/>
+      <w:r>
+        <w:rPr>
+          <w:rFonts w:cs="Times New Roman"/>
+          <w:szCs w:val="26"/>
+        </w:rPr>
+        <w:t xml:space="preserve"> – 5 – 7 – 14 – 30 trước đó, và hiển thị lại để người dùng ôn tập</w:t>
       </w:r>
     </w:p>
     <w:p>
@@ -4777,12 +4826,12 @@
         </w:numPr>
         <w:ind w:left="1440"/>
       </w:pPr>
-      <w:bookmarkStart w:id="6" w:name="_Toc3474686"/>
+      <w:bookmarkStart w:id="5" w:name="_Toc3474686"/>
       <w:r>
         <w:lastRenderedPageBreak/>
         <w:t>Tìm hiểu các hệ thống tương tự</w:t>
       </w:r>
-      <w:bookmarkEnd w:id="6"/>
+      <w:bookmarkEnd w:id="5"/>
       <w:r>
         <w:t xml:space="preserve"> </w:t>
       </w:r>
@@ -5152,8 +5201,17 @@
                 <w:rFonts w:cs="Times New Roman"/>
                 <w:szCs w:val="26"/>
               </w:rPr>
-              <w:t>Học thông qua dịch từ là chính (chỉ có phần nghe viết lại câu là Anh-Anh )</w:t>
-            </w:r>
+              <w:t>Học thông qua dịch từ là chính (chỉ có phần nghe viết lại câu là Anh-</w:t>
+            </w:r>
+            <w:proofErr w:type="gramStart"/>
+            <w:r>
+              <w:rPr>
+                <w:rFonts w:cs="Times New Roman"/>
+                <w:szCs w:val="26"/>
+              </w:rPr>
+              <w:t>Anh )</w:t>
+            </w:r>
+            <w:proofErr w:type="gramEnd"/>
             <w:r>
               <w:rPr>
                 <w:rFonts w:cs="Times New Roman"/>
@@ -5322,7 +5380,23 @@
                 <w:rFonts w:cs="Times New Roman"/>
                 <w:szCs w:val="26"/>
               </w:rPr>
-              <w:t xml:space="preserve">Cho phép theo dõi tiến trình học (lượng video bài giảng đã học / tổng lượng video cần học cho 1 kì thi ) </w:t>
+              <w:t xml:space="preserve">Cho phép theo dõi tiến trình học (lượng video bài giảng đã học / tổng lượng video cần học cho 1 kì </w:t>
+            </w:r>
+            <w:proofErr w:type="gramStart"/>
+            <w:r>
+              <w:rPr>
+                <w:rFonts w:cs="Times New Roman"/>
+                <w:szCs w:val="26"/>
+              </w:rPr>
+              <w:t>thi )</w:t>
+            </w:r>
+            <w:proofErr w:type="gramEnd"/>
+            <w:r>
+              <w:rPr>
+                <w:rFonts w:cs="Times New Roman"/>
+                <w:szCs w:val="26"/>
+              </w:rPr>
+              <w:t xml:space="preserve"> </w:t>
             </w:r>
           </w:p>
           <w:p>
@@ -5369,7 +5443,7 @@
       </w:tr>
     </w:tbl>
     <w:p>
-      <w:bookmarkStart w:id="7" w:name="_Toc526675280"/>
+      <w:bookmarkStart w:id="6" w:name="_Toc526675280"/>
       <w:r>
         <w:tab/>
         <w:t xml:space="preserve"> </w:t>
@@ -5560,13 +5634,13 @@
         </w:numPr>
         <w:ind w:left="1440"/>
       </w:pPr>
-      <w:bookmarkStart w:id="8" w:name="_Toc3474687"/>
+      <w:bookmarkStart w:id="7" w:name="_Toc3474687"/>
       <w:r>
         <w:lastRenderedPageBreak/>
         <w:t>Thông tin cần giải quyết</w:t>
       </w:r>
+      <w:bookmarkEnd w:id="6"/>
       <w:bookmarkEnd w:id="7"/>
-      <w:bookmarkEnd w:id="8"/>
     </w:p>
     <w:p>
       <w:pPr>
@@ -6070,13 +6144,13 @@
         </w:numPr>
         <w:ind w:left="1440"/>
       </w:pPr>
-      <w:bookmarkStart w:id="9" w:name="_Toc526675282"/>
-      <w:bookmarkStart w:id="10" w:name="_Toc3474688"/>
+      <w:bookmarkStart w:id="8" w:name="_Toc526675282"/>
+      <w:bookmarkStart w:id="9" w:name="_Toc3474688"/>
       <w:r>
         <w:t>Yêu cầu công việc</w:t>
       </w:r>
+      <w:bookmarkEnd w:id="8"/>
       <w:bookmarkEnd w:id="9"/>
-      <w:bookmarkEnd w:id="10"/>
     </w:p>
     <w:p>
       <w:pPr>
@@ -6285,7 +6359,15 @@
           <w:rFonts w:cs="Times New Roman"/>
           <w:szCs w:val="26"/>
         </w:rPr>
-        <w:t>p: 17/5/2019</w:t>
+        <w:t>p: 17/5/</w:t>
+      </w:r>
+      <w:proofErr w:type="gramStart"/>
+      <w:r>
+        <w:rPr>
+          <w:rFonts w:cs="Times New Roman"/>
+          <w:szCs w:val="26"/>
+        </w:rPr>
+        <w:t>2019</w:t>
       </w:r>
       <w:r>
         <w:rPr>
@@ -6294,6 +6376,7 @@
         </w:rPr>
         <w:t xml:space="preserve"> )</w:t>
       </w:r>
+      <w:proofErr w:type="gramEnd"/>
     </w:p>
     <w:p>
       <w:pPr>
@@ -6492,11 +6575,11 @@
           <w:numId w:val="1"/>
         </w:numPr>
       </w:pPr>
-      <w:bookmarkStart w:id="11" w:name="_Toc3474689"/>
+      <w:bookmarkStart w:id="10" w:name="_Toc3474689"/>
       <w:r>
         <w:t>Công nghệ sử dụng</w:t>
       </w:r>
-      <w:bookmarkEnd w:id="11"/>
+      <w:bookmarkEnd w:id="10"/>
       <w:r>
         <w:t xml:space="preserve"> </w:t>
       </w:r>
@@ -6555,14 +6638,14 @@
         <w:pStyle w:val="Heading1"/>
         <w:ind w:left="1571" w:hanging="720"/>
       </w:pPr>
-      <w:bookmarkStart w:id="12" w:name="_Toc526675288"/>
-      <w:bookmarkStart w:id="13" w:name="_Toc3474690"/>
+      <w:bookmarkStart w:id="11" w:name="_Toc526675288"/>
+      <w:bookmarkStart w:id="12" w:name="_Toc3474690"/>
       <w:r>
         <w:lastRenderedPageBreak/>
         <w:t>Phần 2: Phân tích yêu cầu</w:t>
       </w:r>
+      <w:bookmarkEnd w:id="11"/>
       <w:bookmarkEnd w:id="12"/>
-      <w:bookmarkEnd w:id="13"/>
     </w:p>
     <w:p>
       <w:pPr>
@@ -6615,11 +6698,16 @@
         </w:numPr>
         <w:ind w:left="1440"/>
       </w:pPr>
-      <w:bookmarkStart w:id="14" w:name="_Toc3474691"/>
-      <w:r>
-        <w:t>Use Case  Diagram</w:t>
-      </w:r>
-      <w:bookmarkEnd w:id="14"/>
+      <w:bookmarkStart w:id="13" w:name="_Toc3474691"/>
+      <w:r>
+        <w:t xml:space="preserve">Use </w:t>
+      </w:r>
+      <w:proofErr w:type="gramStart"/>
+      <w:r>
+        <w:t>Case  Diagram</w:t>
+      </w:r>
+      <w:bookmarkEnd w:id="13"/>
+      <w:proofErr w:type="gramEnd"/>
       <w:r>
         <w:t xml:space="preserve"> </w:t>
       </w:r>
@@ -7745,12 +7833,12 @@
         </w:tabs>
         <w:ind w:left="1440"/>
       </w:pPr>
-      <w:bookmarkStart w:id="15" w:name="_Toc3474692"/>
+      <w:bookmarkStart w:id="14" w:name="_Toc3474692"/>
       <w:r>
         <w:lastRenderedPageBreak/>
         <w:t>Các tác nhân</w:t>
       </w:r>
-      <w:bookmarkEnd w:id="15"/>
+      <w:bookmarkEnd w:id="14"/>
       <w:r>
         <w:t xml:space="preserve">  </w:t>
       </w:r>
@@ -8005,20 +8093,20 @@
         </w:numPr>
         <w:ind w:left="720" w:hanging="540"/>
       </w:pPr>
-      <w:bookmarkStart w:id="16" w:name="_Toc526675289"/>
-      <w:bookmarkStart w:id="17" w:name="_Toc3474693"/>
+      <w:bookmarkStart w:id="15" w:name="_Toc526675289"/>
+      <w:bookmarkStart w:id="16" w:name="_Toc3474693"/>
       <w:r>
         <w:lastRenderedPageBreak/>
         <w:t xml:space="preserve">Use Case 1: </w:t>
       </w:r>
+      <w:bookmarkEnd w:id="15"/>
+      <w:r>
+        <w:t xml:space="preserve"> </w:t>
+      </w:r>
+      <w:r>
+        <w:t>Tra từ</w:t>
+      </w:r>
       <w:bookmarkEnd w:id="16"/>
-      <w:r>
-        <w:t xml:space="preserve"> </w:t>
-      </w:r>
-      <w:r>
-        <w:t>Tra từ</w:t>
-      </w:r>
-      <w:bookmarkEnd w:id="17"/>
     </w:p>
     <w:p>
       <w:pPr>
@@ -8157,7 +8245,7 @@
                 <w:sz w:val="28"/>
                 <w:szCs w:val="28"/>
               </w:rPr>
-              <w:t>Tra từ.</w:t>
+              <w:t>Tra từ</w:t>
             </w:r>
           </w:p>
         </w:tc>
@@ -8880,7 +8968,23 @@
                 <w:sz w:val="28"/>
                 <w:szCs w:val="28"/>
               </w:rPr>
-              <w:t>Từ cần tra không có trong database, hệ thống gửi thống báo lỗi.</w:t>
+              <w:t xml:space="preserve">Từ cần tra không có trong database, hệ thống </w:t>
+            </w:r>
+            <w:r>
+              <w:rPr>
+                <w:rFonts w:cs="Times New Roman"/>
+                <w:sz w:val="28"/>
+                <w:szCs w:val="28"/>
+              </w:rPr>
+              <w:t>không hiển thị kết quả tra từ</w:t>
+            </w:r>
+            <w:r>
+              <w:rPr>
+                <w:rFonts w:cs="Times New Roman"/>
+                <w:sz w:val="28"/>
+                <w:szCs w:val="28"/>
+              </w:rPr>
+              <w:t>.</w:t>
             </w:r>
           </w:p>
         </w:tc>
@@ -8917,7 +9021,7 @@
         </w:numPr>
         <w:ind w:left="720" w:hanging="540"/>
       </w:pPr>
-      <w:bookmarkStart w:id="18" w:name="_Toc3474694"/>
+      <w:bookmarkStart w:id="17" w:name="_Toc3474694"/>
       <w:r>
         <w:lastRenderedPageBreak/>
         <w:t xml:space="preserve">Use case 2: </w:t>
@@ -8925,7 +9029,7 @@
       <w:r>
         <w:t>Thiết lập danh sách học</w:t>
       </w:r>
-      <w:bookmarkEnd w:id="18"/>
+      <w:bookmarkEnd w:id="17"/>
     </w:p>
     <w:p>
       <w:pPr>
@@ -9795,14 +9899,14 @@
           <w:szCs w:val="32"/>
         </w:rPr>
       </w:pPr>
-      <w:bookmarkStart w:id="19" w:name="_Toc2267040"/>
-      <w:bookmarkStart w:id="20" w:name="_Toc2277866"/>
-      <w:bookmarkStart w:id="21" w:name="_Toc2278223"/>
-      <w:bookmarkStart w:id="22" w:name="_Toc3474695"/>
+      <w:bookmarkStart w:id="18" w:name="_Toc2267040"/>
+      <w:bookmarkStart w:id="19" w:name="_Toc2277866"/>
+      <w:bookmarkStart w:id="20" w:name="_Toc2278223"/>
+      <w:bookmarkStart w:id="21" w:name="_Toc3474695"/>
+      <w:bookmarkEnd w:id="18"/>
       <w:bookmarkEnd w:id="19"/>
       <w:bookmarkEnd w:id="20"/>
       <w:bookmarkEnd w:id="21"/>
-      <w:bookmarkEnd w:id="22"/>
     </w:p>
     <w:p>
       <w:pPr>
@@ -9816,7 +9920,7 @@
       <w:r>
         <w:br w:type="page"/>
       </w:r>
-      <w:bookmarkStart w:id="23" w:name="_Toc3474696"/>
+      <w:bookmarkStart w:id="22" w:name="_Toc3474696"/>
       <w:r>
         <w:lastRenderedPageBreak/>
         <w:t xml:space="preserve">Use case 3: Bổ sung </w:t>
@@ -9827,7 +9931,7 @@
       <w:r>
         <w:t>từ</w:t>
       </w:r>
-      <w:bookmarkEnd w:id="23"/>
+      <w:bookmarkEnd w:id="22"/>
       <w:r>
         <w:t xml:space="preserve"> </w:t>
       </w:r>
@@ -10690,7 +10794,7 @@
         </w:numPr>
         <w:ind w:hanging="540"/>
       </w:pPr>
-      <w:bookmarkStart w:id="24" w:name="_Toc3474697"/>
+      <w:bookmarkStart w:id="23" w:name="_Toc3474697"/>
       <w:r>
         <w:lastRenderedPageBreak/>
         <w:t xml:space="preserve">Use case 4: </w:t>
@@ -10698,7 +10802,7 @@
       <w:r>
         <w:t>Thi thử</w:t>
       </w:r>
-      <w:bookmarkEnd w:id="24"/>
+      <w:bookmarkEnd w:id="23"/>
     </w:p>
     <w:p>
       <w:pPr>
@@ -10758,11 +10862,11 @@
         <w:pStyle w:val="Heading3"/>
         <w:ind w:left="180"/>
       </w:pPr>
-      <w:bookmarkStart w:id="25" w:name="_Toc3474698"/>
+      <w:bookmarkStart w:id="24" w:name="_Toc3474698"/>
       <w:r>
         <w:t>2.6.1 Use case 4.1: Kiểm tra từ vựng</w:t>
       </w:r>
-      <w:bookmarkEnd w:id="25"/>
+      <w:bookmarkEnd w:id="24"/>
     </w:p>
     <w:p>
       <w:pPr>
@@ -11715,12 +11819,12 @@
         <w:pStyle w:val="Heading3"/>
         <w:ind w:left="180"/>
       </w:pPr>
-      <w:bookmarkStart w:id="26" w:name="_Toc3474699"/>
+      <w:bookmarkStart w:id="25" w:name="_Toc3474699"/>
       <w:r>
         <w:lastRenderedPageBreak/>
         <w:t>2.6.2 Use case 4.2: Kiểm tra tổng thể</w:t>
       </w:r>
-      <w:bookmarkEnd w:id="26"/>
+      <w:bookmarkEnd w:id="25"/>
       <w:r>
         <w:t xml:space="preserve"> </w:t>
       </w:r>
@@ -13085,11 +13189,11 @@
         </w:numPr>
         <w:ind w:hanging="540"/>
       </w:pPr>
-      <w:bookmarkStart w:id="27" w:name="_Toc3474700"/>
+      <w:bookmarkStart w:id="26" w:name="_Toc3474700"/>
       <w:r>
         <w:t>Use case 5: Điểm danh hàng ngày</w:t>
       </w:r>
-      <w:bookmarkEnd w:id="27"/>
+      <w:bookmarkEnd w:id="26"/>
     </w:p>
     <w:p>
       <w:pPr>
@@ -14080,12 +14184,12 @@
           <w:numId w:val="13"/>
         </w:numPr>
       </w:pPr>
-      <w:bookmarkStart w:id="28" w:name="_Toc3474701"/>
+      <w:bookmarkStart w:id="27" w:name="_Toc3474701"/>
       <w:r>
         <w:lastRenderedPageBreak/>
         <w:t>Use case 6: Cập nhật thông tin cá nhân</w:t>
       </w:r>
-      <w:bookmarkEnd w:id="28"/>
+      <w:bookmarkEnd w:id="27"/>
     </w:p>
     <w:p>
       <w:pPr>
@@ -14476,7 +14580,25 @@
                 <w:sz w:val="28"/>
                 <w:szCs w:val="28"/>
               </w:rPr>
-              <w:t>Thông tin cần cập nhật (tên tài khoản, mật khẩu, email,…)</w:t>
+              <w:t xml:space="preserve">Thông tin cần cập nhật (tên tài khoản, mật khẩu, </w:t>
+            </w:r>
+            <w:proofErr w:type="gramStart"/>
+            <w:r>
+              <w:rPr>
+                <w:rFonts w:cs="Times New Roman"/>
+                <w:sz w:val="28"/>
+                <w:szCs w:val="28"/>
+              </w:rPr>
+              <w:t>email,…</w:t>
+            </w:r>
+            <w:proofErr w:type="gramEnd"/>
+            <w:r>
+              <w:rPr>
+                <w:rFonts w:cs="Times New Roman"/>
+                <w:sz w:val="28"/>
+                <w:szCs w:val="28"/>
+              </w:rPr>
+              <w:t>)</w:t>
             </w:r>
           </w:p>
         </w:tc>
@@ -14992,12 +15114,12 @@
           <w:numId w:val="14"/>
         </w:numPr>
       </w:pPr>
-      <w:bookmarkStart w:id="29" w:name="_Toc3474702"/>
+      <w:bookmarkStart w:id="28" w:name="_Toc3474702"/>
       <w:r>
         <w:lastRenderedPageBreak/>
         <w:t>Use case 7: Hỏi đáp forum</w:t>
       </w:r>
-      <w:bookmarkEnd w:id="29"/>
+      <w:bookmarkEnd w:id="28"/>
     </w:p>
     <w:p>
       <w:pPr>
@@ -15864,8 +15986,8 @@
           <w:szCs w:val="32"/>
         </w:rPr>
       </w:pPr>
-      <w:bookmarkStart w:id="30" w:name="_Toc3474703"/>
-      <w:bookmarkEnd w:id="30"/>
+      <w:bookmarkStart w:id="29" w:name="_Toc3474703"/>
+      <w:bookmarkEnd w:id="29"/>
     </w:p>
     <w:p>
       <w:pPr>
@@ -15884,8 +16006,8 @@
           <w:szCs w:val="32"/>
         </w:rPr>
       </w:pPr>
-      <w:bookmarkStart w:id="31" w:name="_Toc3474704"/>
-      <w:bookmarkEnd w:id="31"/>
+      <w:bookmarkStart w:id="30" w:name="_Toc3474704"/>
+      <w:bookmarkEnd w:id="30"/>
     </w:p>
     <w:p>
       <w:pPr>
@@ -15895,14 +16017,14 @@
           <w:numId w:val="15"/>
         </w:numPr>
       </w:pPr>
-      <w:bookmarkStart w:id="32" w:name="_Toc3474705"/>
+      <w:bookmarkStart w:id="31" w:name="_Toc3474705"/>
       <w:r>
         <w:t xml:space="preserve">Use case 8: </w:t>
       </w:r>
       <w:r>
         <w:t>Nhắc từ</w:t>
       </w:r>
-      <w:bookmarkEnd w:id="32"/>
+      <w:bookmarkEnd w:id="31"/>
     </w:p>
     <w:p>
       <w:pPr>
@@ -16832,12 +16954,12 @@
           <w:numId w:val="43"/>
         </w:numPr>
       </w:pPr>
-      <w:bookmarkStart w:id="33" w:name="_Toc3474706"/>
+      <w:bookmarkStart w:id="32" w:name="_Toc3474706"/>
       <w:r>
         <w:lastRenderedPageBreak/>
         <w:t>UseCase 9: Đăng kí</w:t>
       </w:r>
-      <w:bookmarkEnd w:id="33"/>
+      <w:bookmarkEnd w:id="32"/>
     </w:p>
     <w:p>
       <w:pPr>
@@ -16949,8 +17071,8 @@
                 <w:szCs w:val="28"/>
               </w:rPr>
             </w:pPr>
-            <w:bookmarkStart w:id="34" w:name="OLE_LINK39"/>
-            <w:bookmarkStart w:id="35" w:name="OLE_LINK40"/>
+            <w:bookmarkStart w:id="33" w:name="OLE_LINK39"/>
+            <w:bookmarkStart w:id="34" w:name="OLE_LINK40"/>
             <w:r>
               <w:rPr>
                 <w:rFonts w:cs="Times New Roman"/>
@@ -17567,7 +17689,16 @@
                 <w:sz w:val="28"/>
                 <w:szCs w:val="28"/>
               </w:rPr>
-              <w:t>Nhập thông tin vào form (thông tin gồm</w:t>
+              <w:t xml:space="preserve">Nhập thông tin vào form (thông tin </w:t>
+            </w:r>
+            <w:proofErr w:type="gramStart"/>
+            <w:r>
+              <w:rPr>
+                <w:rFonts w:cs="Times New Roman"/>
+                <w:sz w:val="28"/>
+                <w:szCs w:val="28"/>
+              </w:rPr>
+              <w:t>gồm</w:t>
             </w:r>
             <w:r>
               <w:rPr>
@@ -17583,7 +17714,16 @@
                 <w:sz w:val="28"/>
                 <w:szCs w:val="28"/>
               </w:rPr>
-              <w:t xml:space="preserve">Tên người dùng, Mật khẩu, Xác nhận mật khẩu, Email, </w:t>
+              <w:t>Tên</w:t>
+            </w:r>
+            <w:proofErr w:type="gramEnd"/>
+            <w:r>
+              <w:rPr>
+                <w:rFonts w:cs="Times New Roman"/>
+                <w:sz w:val="28"/>
+                <w:szCs w:val="28"/>
+              </w:rPr>
+              <w:t xml:space="preserve"> người dùng, Mật khẩu, Xác nhận mật khẩu, Email, </w:t>
             </w:r>
             <w:r>
               <w:rPr>
@@ -17761,8 +17901,8 @@
           </w:p>
         </w:tc>
       </w:tr>
+      <w:bookmarkEnd w:id="33"/>
       <w:bookmarkEnd w:id="34"/>
-      <w:bookmarkEnd w:id="35"/>
     </w:tbl>
     <w:p>
       <w:pPr>
@@ -17796,14 +17936,14 @@
           <w:numId w:val="43"/>
         </w:numPr>
       </w:pPr>
-      <w:bookmarkStart w:id="36" w:name="_Toc3474707"/>
+      <w:bookmarkStart w:id="35" w:name="_Toc3474707"/>
       <w:r>
         <w:t>Use case 10</w:t>
       </w:r>
       <w:r>
         <w:t>: Đăng nhập</w:t>
       </w:r>
-      <w:bookmarkEnd w:id="36"/>
+      <w:bookmarkEnd w:id="35"/>
     </w:p>
     <w:p>
       <w:pPr>
@@ -18853,7 +18993,7 @@
           <w:numId w:val="43"/>
         </w:numPr>
       </w:pPr>
-      <w:bookmarkStart w:id="37" w:name="_Toc3474708"/>
+      <w:bookmarkStart w:id="36" w:name="_Toc3474708"/>
       <w:r>
         <w:t>Use case 11</w:t>
       </w:r>
@@ -18863,7 +19003,7 @@
       <w:r>
         <w:t>Quản lý từ</w:t>
       </w:r>
-      <w:bookmarkEnd w:id="37"/>
+      <w:bookmarkEnd w:id="36"/>
     </w:p>
     <w:p>
       <w:pPr>
@@ -19424,7 +19564,27 @@
                 <w:szCs w:val="26"/>
                 <w:lang w:eastAsia="zh-CN" w:bidi="hi-IN"/>
               </w:rPr>
-              <w:t>Quản trị viên chọn chức năng muốn thực hiện( thêm, sửa, xóa)</w:t>
+              <w:t xml:space="preserve">Quản trị viên chọn chức năng muốn thực </w:t>
+            </w:r>
+            <w:proofErr w:type="gramStart"/>
+            <w:r>
+              <w:rPr>
+                <w:rFonts w:eastAsia="Times New Roman" w:cs="Times New Roman"/>
+                <w:kern w:val="3"/>
+                <w:szCs w:val="26"/>
+                <w:lang w:eastAsia="zh-CN" w:bidi="hi-IN"/>
+              </w:rPr>
+              <w:t>hiện( thêm</w:t>
+            </w:r>
+            <w:proofErr w:type="gramEnd"/>
+            <w:r>
+              <w:rPr>
+                <w:rFonts w:eastAsia="Times New Roman" w:cs="Times New Roman"/>
+                <w:kern w:val="3"/>
+                <w:szCs w:val="26"/>
+                <w:lang w:eastAsia="zh-CN" w:bidi="hi-IN"/>
+              </w:rPr>
+              <w:t>, sửa, xóa)</w:t>
             </w:r>
           </w:p>
           <w:p>
@@ -19920,7 +20080,7 @@
           <w:numId w:val="27"/>
         </w:numPr>
       </w:pPr>
-      <w:bookmarkStart w:id="38" w:name="_Toc3474709"/>
+      <w:bookmarkStart w:id="37" w:name="_Toc3474709"/>
       <w:r>
         <w:lastRenderedPageBreak/>
         <w:t>Use case 12</w:t>
@@ -19931,7 +20091,7 @@
       <w:r>
         <w:t>Quản lý đề kiểm tra</w:t>
       </w:r>
-      <w:bookmarkEnd w:id="38"/>
+      <w:bookmarkEnd w:id="37"/>
     </w:p>
     <w:p>
       <w:pPr>
@@ -20471,7 +20631,27 @@
                 <w:szCs w:val="26"/>
                 <w:lang w:eastAsia="zh-CN" w:bidi="hi-IN"/>
               </w:rPr>
-              <w:t>Quản trị viên chọn chức năng muốn thực hiện( thêm, sửa, xóa)</w:t>
+              <w:t xml:space="preserve">Quản trị viên chọn chức năng muốn thực </w:t>
+            </w:r>
+            <w:proofErr w:type="gramStart"/>
+            <w:r>
+              <w:rPr>
+                <w:rFonts w:eastAsia="Times New Roman" w:cs="Times New Roman"/>
+                <w:kern w:val="3"/>
+                <w:szCs w:val="26"/>
+                <w:lang w:eastAsia="zh-CN" w:bidi="hi-IN"/>
+              </w:rPr>
+              <w:t>hiện( thêm</w:t>
+            </w:r>
+            <w:proofErr w:type="gramEnd"/>
+            <w:r>
+              <w:rPr>
+                <w:rFonts w:eastAsia="Times New Roman" w:cs="Times New Roman"/>
+                <w:kern w:val="3"/>
+                <w:szCs w:val="26"/>
+                <w:lang w:eastAsia="zh-CN" w:bidi="hi-IN"/>
+              </w:rPr>
+              <w:t>, sửa, xóa)</w:t>
             </w:r>
           </w:p>
           <w:p>
@@ -20989,7 +21169,7 @@
           <w:numId w:val="28"/>
         </w:numPr>
       </w:pPr>
-      <w:bookmarkStart w:id="39" w:name="_Toc3474710"/>
+      <w:bookmarkStart w:id="38" w:name="_Toc3474710"/>
       <w:r>
         <w:lastRenderedPageBreak/>
         <w:t>Use case 13</w:t>
@@ -21000,7 +21180,7 @@
       <w:r>
         <w:t>Quản lý thành viên.</w:t>
       </w:r>
-      <w:bookmarkEnd w:id="39"/>
+      <w:bookmarkEnd w:id="38"/>
     </w:p>
     <w:p>
       <w:pPr>
@@ -21216,7 +21396,25 @@
                 <w:sz w:val="28"/>
                 <w:szCs w:val="28"/>
               </w:rPr>
-              <w:t>có thể gửi cảnh cáo đến  một thành viên hoặc xóa thành viên khỏi hệ thống.</w:t>
+              <w:t xml:space="preserve">có thể gửi cảnh cáo </w:t>
+            </w:r>
+            <w:proofErr w:type="gramStart"/>
+            <w:r>
+              <w:rPr>
+                <w:rFonts w:cs="Times New Roman"/>
+                <w:sz w:val="28"/>
+                <w:szCs w:val="28"/>
+              </w:rPr>
+              <w:t>đến  một</w:t>
+            </w:r>
+            <w:proofErr w:type="gramEnd"/>
+            <w:r>
+              <w:rPr>
+                <w:rFonts w:cs="Times New Roman"/>
+                <w:sz w:val="28"/>
+                <w:szCs w:val="28"/>
+              </w:rPr>
+              <w:t xml:space="preserve"> thành viên hoặc xóa thành viên khỏi hệ thống.</w:t>
             </w:r>
           </w:p>
         </w:tc>
@@ -21553,7 +21751,27 @@
                 <w:szCs w:val="26"/>
                 <w:lang w:eastAsia="zh-CN" w:bidi="hi-IN"/>
               </w:rPr>
-              <w:t>Quản trị viên chọn chức năng muốn thực hiện( cảnh cáo, xóa)</w:t>
+              <w:t xml:space="preserve">Quản trị viên chọn chức năng muốn thực </w:t>
+            </w:r>
+            <w:proofErr w:type="gramStart"/>
+            <w:r>
+              <w:rPr>
+                <w:rFonts w:eastAsia="Times New Roman" w:cs="Times New Roman"/>
+                <w:kern w:val="3"/>
+                <w:szCs w:val="26"/>
+                <w:lang w:eastAsia="zh-CN" w:bidi="hi-IN"/>
+              </w:rPr>
+              <w:t>hiện( cảnh</w:t>
+            </w:r>
+            <w:proofErr w:type="gramEnd"/>
+            <w:r>
+              <w:rPr>
+                <w:rFonts w:eastAsia="Times New Roman" w:cs="Times New Roman"/>
+                <w:kern w:val="3"/>
+                <w:szCs w:val="26"/>
+                <w:lang w:eastAsia="zh-CN" w:bidi="hi-IN"/>
+              </w:rPr>
+              <w:t xml:space="preserve"> cáo, xóa)</w:t>
             </w:r>
           </w:p>
           <w:p>
@@ -21977,7 +22195,7 @@
           <w:numId w:val="28"/>
         </w:numPr>
       </w:pPr>
-      <w:bookmarkStart w:id="40" w:name="_Toc3474711"/>
+      <w:bookmarkStart w:id="39" w:name="_Toc3474711"/>
       <w:r>
         <w:lastRenderedPageBreak/>
         <w:t>Use case 14</w:t>
@@ -21985,7 +22203,7 @@
       <w:r>
         <w:t>: Chấm điểm bài thi nói viết</w:t>
       </w:r>
-      <w:bookmarkEnd w:id="40"/>
+      <w:bookmarkEnd w:id="39"/>
       <w:r>
         <w:t xml:space="preserve"> </w:t>
       </w:r>
@@ -22592,7 +22810,17 @@
                 <w:sz w:val="28"/>
                 <w:szCs w:val="28"/>
               </w:rPr>
-              <w:t>Chấm bài</w:t>
+              <w:t>Chấm bà</w:t>
+            </w:r>
+            <w:bookmarkStart w:id="40" w:name="_GoBack"/>
+            <w:bookmarkEnd w:id="40"/>
+            <w:r>
+              <w:rPr>
+                <w:rFonts w:cs="Times New Roman"/>
+                <w:sz w:val="28"/>
+                <w:szCs w:val="28"/>
+              </w:rPr>
+              <w:t>i</w:t>
             </w:r>
           </w:p>
         </w:tc>
@@ -23522,15 +23750,33 @@
                 <w:sz w:val="28"/>
                 <w:szCs w:val="28"/>
               </w:rPr>
-              <w:t xml:space="preserve">Chọn bài đăng hoặc bình luận không phù hợp( </w:t>
-            </w:r>
-            <w:r>
-              <w:rPr>
-                <w:rFonts w:cs="Times New Roman"/>
-                <w:sz w:val="28"/>
-                <w:szCs w:val="28"/>
-              </w:rPr>
-              <w:t>không liên quan việc học, nội dung phản cảm,…</w:t>
+              <w:t xml:space="preserve">Chọn bài đăng hoặc bình luận không phù </w:t>
+            </w:r>
+            <w:proofErr w:type="gramStart"/>
+            <w:r>
+              <w:rPr>
+                <w:rFonts w:cs="Times New Roman"/>
+                <w:sz w:val="28"/>
+                <w:szCs w:val="28"/>
+              </w:rPr>
+              <w:t xml:space="preserve">hợp( </w:t>
+            </w:r>
+            <w:r>
+              <w:rPr>
+                <w:rFonts w:cs="Times New Roman"/>
+                <w:sz w:val="28"/>
+                <w:szCs w:val="28"/>
+              </w:rPr>
+              <w:t>không</w:t>
+            </w:r>
+            <w:proofErr w:type="gramEnd"/>
+            <w:r>
+              <w:rPr>
+                <w:rFonts w:cs="Times New Roman"/>
+                <w:sz w:val="28"/>
+                <w:szCs w:val="28"/>
+              </w:rPr>
+              <w:t xml:space="preserve"> liên quan việc học, nội dung phản cảm,…</w:t>
             </w:r>
           </w:p>
         </w:tc>
@@ -23743,7 +23989,7 @@
 </file>
 
 <file path=word/endnotes.xml><?xml version="1.0" encoding="utf-8"?>
-<w:endnotes xmlns:wpc="http://schemas.microsoft.com/office/word/2010/wordprocessingCanvas" xmlns:cx="http://schemas.microsoft.com/office/drawing/2014/chartex" xmlns:cx1="http://schemas.microsoft.com/office/drawing/2015/9/8/chartex" xmlns:cx2="http://schemas.microsoft.com/office/drawing/2015/10/21/chartex" xmlns:mc="http://schemas.openxmlformats.org/markup-compatibility/2006" xmlns:o="urn:schemas-microsoft-com:office:office" xmlns:r="http://schemas.openxmlformats.org/officeDocument/2006/relationships" xmlns:m="http://schemas.openxmlformats.org/officeDocument/2006/math" xmlns:v="urn:schemas-microsoft-com:vml" xmlns:wp14="http://schemas.microsoft.com/office/word/2010/wordprocessingDrawing" xmlns:wp="http://schemas.openxmlformats.org/drawingml/2006/wordprocessingDrawing" xmlns:w10="urn:schemas-microsoft-com:office:word" xmlns:w="http://schemas.openxmlformats.org/wordprocessingml/2006/main" xmlns:w14="http://schemas.microsoft.com/office/word/2010/wordml" xmlns:w15="http://schemas.microsoft.com/office/word/2012/wordml" xmlns:w16se="http://schemas.microsoft.com/office/word/2015/wordml/symex" xmlns:wpg="http://schemas.microsoft.com/office/word/2010/wordprocessingGroup" xmlns:wpi="http://schemas.microsoft.com/office/word/2010/wordprocessingInk" xmlns:wne="http://schemas.microsoft.com/office/word/2006/wordml" xmlns:wps="http://schemas.microsoft.com/office/word/2010/wordprocessingShape" mc:Ignorable="w14 w15 w16se wp14">
+<w:endnotes xmlns:wpc="http://schemas.microsoft.com/office/word/2010/wordprocessingCanvas" xmlns:cx="http://schemas.microsoft.com/office/drawing/2014/chartex" xmlns:cx1="http://schemas.microsoft.com/office/drawing/2015/9/8/chartex" xmlns:cx2="http://schemas.microsoft.com/office/drawing/2015/10/21/chartex" xmlns:cx3="http://schemas.microsoft.com/office/drawing/2016/5/9/chartex" xmlns:cx4="http://schemas.microsoft.com/office/drawing/2016/5/10/chartex" xmlns:cx5="http://schemas.microsoft.com/office/drawing/2016/5/11/chartex" xmlns:cx6="http://schemas.microsoft.com/office/drawing/2016/5/12/chartex" xmlns:cx7="http://schemas.microsoft.com/office/drawing/2016/5/13/chartex" xmlns:cx8="http://schemas.microsoft.com/office/drawing/2016/5/14/chartex" xmlns:mc="http://schemas.openxmlformats.org/markup-compatibility/2006" xmlns:aink="http://schemas.microsoft.com/office/drawing/2016/ink" xmlns:am3d="http://schemas.microsoft.com/office/drawing/2017/model3d" xmlns:o="urn:schemas-microsoft-com:office:office" xmlns:r="http://schemas.openxmlformats.org/officeDocument/2006/relationships" xmlns:m="http://schemas.openxmlformats.org/officeDocument/2006/math" xmlns:v="urn:schemas-microsoft-com:vml" xmlns:wp14="http://schemas.microsoft.com/office/word/2010/wordprocessingDrawing" xmlns:wp="http://schemas.openxmlformats.org/drawingml/2006/wordprocessingDrawing" xmlns:w10="urn:schemas-microsoft-com:office:word" xmlns:w="http://schemas.openxmlformats.org/wordprocessingml/2006/main" xmlns:w14="http://schemas.microsoft.com/office/word/2010/wordml" xmlns:w15="http://schemas.microsoft.com/office/word/2012/wordml" xmlns:w16cid="http://schemas.microsoft.com/office/word/2016/wordml/cid" xmlns:w16se="http://schemas.microsoft.com/office/word/2015/wordml/symex" xmlns:wpg="http://schemas.microsoft.com/office/word/2010/wordprocessingGroup" xmlns:wpi="http://schemas.microsoft.com/office/word/2010/wordprocessingInk" xmlns:wne="http://schemas.microsoft.com/office/word/2006/wordml" xmlns:wps="http://schemas.microsoft.com/office/word/2010/wordprocessingShape" mc:Ignorable="w14 w15 w16se w16cid wp14">
   <w:endnote w:type="separator" w:id="-1">
     <w:p>
       <w:pPr>
@@ -23768,7 +24014,7 @@
 </file>
 
 <file path=word/footer1.xml><?xml version="1.0" encoding="utf-8"?>
-<w:ftr xmlns:wpc="http://schemas.microsoft.com/office/word/2010/wordprocessingCanvas" xmlns:cx="http://schemas.microsoft.com/office/drawing/2014/chartex" xmlns:cx1="http://schemas.microsoft.com/office/drawing/2015/9/8/chartex" xmlns:cx2="http://schemas.microsoft.com/office/drawing/2015/10/21/chartex" xmlns:mc="http://schemas.openxmlformats.org/markup-compatibility/2006" xmlns:o="urn:schemas-microsoft-com:office:office" xmlns:r="http://schemas.openxmlformats.org/officeDocument/2006/relationships" xmlns:m="http://schemas.openxmlformats.org/officeDocument/2006/math" xmlns:v="urn:schemas-microsoft-com:vml" xmlns:wp14="http://schemas.microsoft.com/office/word/2010/wordprocessingDrawing" xmlns:wp="http://schemas.openxmlformats.org/drawingml/2006/wordprocessingDrawing" xmlns:w10="urn:schemas-microsoft-com:office:word" xmlns:w="http://schemas.openxmlformats.org/wordprocessingml/2006/main" xmlns:w14="http://schemas.microsoft.com/office/word/2010/wordml" xmlns:w15="http://schemas.microsoft.com/office/word/2012/wordml" xmlns:w16se="http://schemas.microsoft.com/office/word/2015/wordml/symex" xmlns:wpg="http://schemas.microsoft.com/office/word/2010/wordprocessingGroup" xmlns:wpi="http://schemas.microsoft.com/office/word/2010/wordprocessingInk" xmlns:wne="http://schemas.microsoft.com/office/word/2006/wordml" xmlns:wps="http://schemas.microsoft.com/office/word/2010/wordprocessingShape" mc:Ignorable="w14 w15 w16se wp14">
+<w:ftr xmlns:wpc="http://schemas.microsoft.com/office/word/2010/wordprocessingCanvas" xmlns:cx="http://schemas.microsoft.com/office/drawing/2014/chartex" xmlns:cx1="http://schemas.microsoft.com/office/drawing/2015/9/8/chartex" xmlns:cx2="http://schemas.microsoft.com/office/drawing/2015/10/21/chartex" xmlns:cx3="http://schemas.microsoft.com/office/drawing/2016/5/9/chartex" xmlns:cx4="http://schemas.microsoft.com/office/drawing/2016/5/10/chartex" xmlns:cx5="http://schemas.microsoft.com/office/drawing/2016/5/11/chartex" xmlns:cx6="http://schemas.microsoft.com/office/drawing/2016/5/12/chartex" xmlns:cx7="http://schemas.microsoft.com/office/drawing/2016/5/13/chartex" xmlns:cx8="http://schemas.microsoft.com/office/drawing/2016/5/14/chartex" xmlns:mc="http://schemas.openxmlformats.org/markup-compatibility/2006" xmlns:aink="http://schemas.microsoft.com/office/drawing/2016/ink" xmlns:am3d="http://schemas.microsoft.com/office/drawing/2017/model3d" xmlns:o="urn:schemas-microsoft-com:office:office" xmlns:r="http://schemas.openxmlformats.org/officeDocument/2006/relationships" xmlns:m="http://schemas.openxmlformats.org/officeDocument/2006/math" xmlns:v="urn:schemas-microsoft-com:vml" xmlns:wp14="http://schemas.microsoft.com/office/word/2010/wordprocessingDrawing" xmlns:wp="http://schemas.openxmlformats.org/drawingml/2006/wordprocessingDrawing" xmlns:w10="urn:schemas-microsoft-com:office:word" xmlns:w="http://schemas.openxmlformats.org/wordprocessingml/2006/main" xmlns:w14="http://schemas.microsoft.com/office/word/2010/wordml" xmlns:w15="http://schemas.microsoft.com/office/word/2012/wordml" xmlns:w16cid="http://schemas.microsoft.com/office/word/2016/wordml/cid" xmlns:w16se="http://schemas.microsoft.com/office/word/2015/wordml/symex" xmlns:wpg="http://schemas.microsoft.com/office/word/2010/wordprocessingGroup" xmlns:wpi="http://schemas.microsoft.com/office/word/2010/wordprocessingInk" xmlns:wne="http://schemas.microsoft.com/office/word/2006/wordml" xmlns:wps="http://schemas.microsoft.com/office/word/2010/wordprocessingShape" mc:Ignorable="w14 w15 w16se w16cid wp14">
   <w:sdt>
     <w:sdtPr>
       <w:id w:val="-874925675"/>
@@ -23822,7 +24068,7 @@
 </file>
 
 <file path=word/footer2.xml><?xml version="1.0" encoding="utf-8"?>
-<w:ftr xmlns:wpc="http://schemas.microsoft.com/office/word/2010/wordprocessingCanvas" xmlns:cx="http://schemas.microsoft.com/office/drawing/2014/chartex" xmlns:cx1="http://schemas.microsoft.com/office/drawing/2015/9/8/chartex" xmlns:cx2="http://schemas.microsoft.com/office/drawing/2015/10/21/chartex" xmlns:mc="http://schemas.openxmlformats.org/markup-compatibility/2006" xmlns:o="urn:schemas-microsoft-com:office:office" xmlns:r="http://schemas.openxmlformats.org/officeDocument/2006/relationships" xmlns:m="http://schemas.openxmlformats.org/officeDocument/2006/math" xmlns:v="urn:schemas-microsoft-com:vml" xmlns:wp14="http://schemas.microsoft.com/office/word/2010/wordprocessingDrawing" xmlns:wp="http://schemas.openxmlformats.org/drawingml/2006/wordprocessingDrawing" xmlns:w10="urn:schemas-microsoft-com:office:word" xmlns:w="http://schemas.openxmlformats.org/wordprocessingml/2006/main" xmlns:w14="http://schemas.microsoft.com/office/word/2010/wordml" xmlns:w15="http://schemas.microsoft.com/office/word/2012/wordml" xmlns:w16se="http://schemas.microsoft.com/office/word/2015/wordml/symex" xmlns:wpg="http://schemas.microsoft.com/office/word/2010/wordprocessingGroup" xmlns:wpi="http://schemas.microsoft.com/office/word/2010/wordprocessingInk" xmlns:wne="http://schemas.microsoft.com/office/word/2006/wordml" xmlns:wps="http://schemas.microsoft.com/office/word/2010/wordprocessingShape" mc:Ignorable="w14 w15 w16se wp14">
+<w:ftr xmlns:wpc="http://schemas.microsoft.com/office/word/2010/wordprocessingCanvas" xmlns:cx="http://schemas.microsoft.com/office/drawing/2014/chartex" xmlns:cx1="http://schemas.microsoft.com/office/drawing/2015/9/8/chartex" xmlns:cx2="http://schemas.microsoft.com/office/drawing/2015/10/21/chartex" xmlns:cx3="http://schemas.microsoft.com/office/drawing/2016/5/9/chartex" xmlns:cx4="http://schemas.microsoft.com/office/drawing/2016/5/10/chartex" xmlns:cx5="http://schemas.microsoft.com/office/drawing/2016/5/11/chartex" xmlns:cx6="http://schemas.microsoft.com/office/drawing/2016/5/12/chartex" xmlns:cx7="http://schemas.microsoft.com/office/drawing/2016/5/13/chartex" xmlns:cx8="http://schemas.microsoft.com/office/drawing/2016/5/14/chartex" xmlns:mc="http://schemas.openxmlformats.org/markup-compatibility/2006" xmlns:aink="http://schemas.microsoft.com/office/drawing/2016/ink" xmlns:am3d="http://schemas.microsoft.com/office/drawing/2017/model3d" xmlns:o="urn:schemas-microsoft-com:office:office" xmlns:r="http://schemas.openxmlformats.org/officeDocument/2006/relationships" xmlns:m="http://schemas.openxmlformats.org/officeDocument/2006/math" xmlns:v="urn:schemas-microsoft-com:vml" xmlns:wp14="http://schemas.microsoft.com/office/word/2010/wordprocessingDrawing" xmlns:wp="http://schemas.openxmlformats.org/drawingml/2006/wordprocessingDrawing" xmlns:w10="urn:schemas-microsoft-com:office:word" xmlns:w="http://schemas.openxmlformats.org/wordprocessingml/2006/main" xmlns:w14="http://schemas.microsoft.com/office/word/2010/wordml" xmlns:w15="http://schemas.microsoft.com/office/word/2012/wordml" xmlns:w16cid="http://schemas.microsoft.com/office/word/2016/wordml/cid" xmlns:w16se="http://schemas.microsoft.com/office/word/2015/wordml/symex" xmlns:wpg="http://schemas.microsoft.com/office/word/2010/wordprocessingGroup" xmlns:wpi="http://schemas.microsoft.com/office/word/2010/wordprocessingInk" xmlns:wne="http://schemas.microsoft.com/office/word/2006/wordml" xmlns:wps="http://schemas.microsoft.com/office/word/2010/wordprocessingShape" mc:Ignorable="w14 w15 w16se w16cid wp14">
   <w:p>
     <w:pPr>
       <w:pStyle w:val="Footer"/>
@@ -23833,7 +24079,7 @@
 </file>
 
 <file path=word/footnotes.xml><?xml version="1.0" encoding="utf-8"?>
-<w:footnotes xmlns:wpc="http://schemas.microsoft.com/office/word/2010/wordprocessingCanvas" xmlns:cx="http://schemas.microsoft.com/office/drawing/2014/chartex" xmlns:cx1="http://schemas.microsoft.com/office/drawing/2015/9/8/chartex" xmlns:cx2="http://schemas.microsoft.com/office/drawing/2015/10/21/chartex" xmlns:mc="http://schemas.openxmlformats.org/markup-compatibility/2006" xmlns:o="urn:schemas-microsoft-com:office:office" xmlns:r="http://schemas.openxmlformats.org/officeDocument/2006/relationships" xmlns:m="http://schemas.openxmlformats.org/officeDocument/2006/math" xmlns:v="urn:schemas-microsoft-com:vml" xmlns:wp14="http://schemas.microsoft.com/office/word/2010/wordprocessingDrawing" xmlns:wp="http://schemas.openxmlformats.org/drawingml/2006/wordprocessingDrawing" xmlns:w10="urn:schemas-microsoft-com:office:word" xmlns:w="http://schemas.openxmlformats.org/wordprocessingml/2006/main" xmlns:w14="http://schemas.microsoft.com/office/word/2010/wordml" xmlns:w15="http://schemas.microsoft.com/office/word/2012/wordml" xmlns:w16se="http://schemas.microsoft.com/office/word/2015/wordml/symex" xmlns:wpg="http://schemas.microsoft.com/office/word/2010/wordprocessingGroup" xmlns:wpi="http://schemas.microsoft.com/office/word/2010/wordprocessingInk" xmlns:wne="http://schemas.microsoft.com/office/word/2006/wordml" xmlns:wps="http://schemas.microsoft.com/office/word/2010/wordprocessingShape" mc:Ignorable="w14 w15 w16se wp14">
+<w:footnotes xmlns:wpc="http://schemas.microsoft.com/office/word/2010/wordprocessingCanvas" xmlns:cx="http://schemas.microsoft.com/office/drawing/2014/chartex" xmlns:cx1="http://schemas.microsoft.com/office/drawing/2015/9/8/chartex" xmlns:cx2="http://schemas.microsoft.com/office/drawing/2015/10/21/chartex" xmlns:cx3="http://schemas.microsoft.com/office/drawing/2016/5/9/chartex" xmlns:cx4="http://schemas.microsoft.com/office/drawing/2016/5/10/chartex" xmlns:cx5="http://schemas.microsoft.com/office/drawing/2016/5/11/chartex" xmlns:cx6="http://schemas.microsoft.com/office/drawing/2016/5/12/chartex" xmlns:cx7="http://schemas.microsoft.com/office/drawing/2016/5/13/chartex" xmlns:cx8="http://schemas.microsoft.com/office/drawing/2016/5/14/chartex" xmlns:mc="http://schemas.openxmlformats.org/markup-compatibility/2006" xmlns:aink="http://schemas.microsoft.com/office/drawing/2016/ink" xmlns:am3d="http://schemas.microsoft.com/office/drawing/2017/model3d" xmlns:o="urn:schemas-microsoft-com:office:office" xmlns:r="http://schemas.openxmlformats.org/officeDocument/2006/relationships" xmlns:m="http://schemas.openxmlformats.org/officeDocument/2006/math" xmlns:v="urn:schemas-microsoft-com:vml" xmlns:wp14="http://schemas.microsoft.com/office/word/2010/wordprocessingDrawing" xmlns:wp="http://schemas.openxmlformats.org/drawingml/2006/wordprocessingDrawing" xmlns:w10="urn:schemas-microsoft-com:office:word" xmlns:w="http://schemas.openxmlformats.org/wordprocessingml/2006/main" xmlns:w14="http://schemas.microsoft.com/office/word/2010/wordml" xmlns:w15="http://schemas.microsoft.com/office/word/2012/wordml" xmlns:w16cid="http://schemas.microsoft.com/office/word/2016/wordml/cid" xmlns:w16se="http://schemas.microsoft.com/office/word/2015/wordml/symex" xmlns:wpg="http://schemas.microsoft.com/office/word/2010/wordprocessingGroup" xmlns:wpi="http://schemas.microsoft.com/office/word/2010/wordprocessingInk" xmlns:wne="http://schemas.microsoft.com/office/word/2006/wordml" xmlns:wps="http://schemas.microsoft.com/office/word/2010/wordprocessingShape" mc:Ignorable="w14 w15 w16se w16cid wp14">
   <w:footnote w:type="separator" w:id="-1">
     <w:p>
       <w:pPr>
@@ -23858,7 +24104,7 @@
 </file>
 
 <file path=word/header1.xml><?xml version="1.0" encoding="utf-8"?>
-<w:hdr xmlns:wpc="http://schemas.microsoft.com/office/word/2010/wordprocessingCanvas" xmlns:cx="http://schemas.microsoft.com/office/drawing/2014/chartex" xmlns:cx1="http://schemas.microsoft.com/office/drawing/2015/9/8/chartex" xmlns:cx2="http://schemas.microsoft.com/office/drawing/2015/10/21/chartex" xmlns:mc="http://schemas.openxmlformats.org/markup-compatibility/2006" xmlns:o="urn:schemas-microsoft-com:office:office" xmlns:r="http://schemas.openxmlformats.org/officeDocument/2006/relationships" xmlns:m="http://schemas.openxmlformats.org/officeDocument/2006/math" xmlns:v="urn:schemas-microsoft-com:vml" xmlns:wp14="http://schemas.microsoft.com/office/word/2010/wordprocessingDrawing" xmlns:wp="http://schemas.openxmlformats.org/drawingml/2006/wordprocessingDrawing" xmlns:w10="urn:schemas-microsoft-com:office:word" xmlns:w="http://schemas.openxmlformats.org/wordprocessingml/2006/main" xmlns:w14="http://schemas.microsoft.com/office/word/2010/wordml" xmlns:w15="http://schemas.microsoft.com/office/word/2012/wordml" xmlns:w16se="http://schemas.microsoft.com/office/word/2015/wordml/symex" xmlns:wpg="http://schemas.microsoft.com/office/word/2010/wordprocessingGroup" xmlns:wpi="http://schemas.microsoft.com/office/word/2010/wordprocessingInk" xmlns:wne="http://schemas.microsoft.com/office/word/2006/wordml" xmlns:wps="http://schemas.microsoft.com/office/word/2010/wordprocessingShape" mc:Ignorable="w14 w15 w16se wp14">
+<w:hdr xmlns:wpc="http://schemas.microsoft.com/office/word/2010/wordprocessingCanvas" xmlns:cx="http://schemas.microsoft.com/office/drawing/2014/chartex" xmlns:cx1="http://schemas.microsoft.com/office/drawing/2015/9/8/chartex" xmlns:cx2="http://schemas.microsoft.com/office/drawing/2015/10/21/chartex" xmlns:cx3="http://schemas.microsoft.com/office/drawing/2016/5/9/chartex" xmlns:cx4="http://schemas.microsoft.com/office/drawing/2016/5/10/chartex" xmlns:cx5="http://schemas.microsoft.com/office/drawing/2016/5/11/chartex" xmlns:cx6="http://schemas.microsoft.com/office/drawing/2016/5/12/chartex" xmlns:cx7="http://schemas.microsoft.com/office/drawing/2016/5/13/chartex" xmlns:cx8="http://schemas.microsoft.com/office/drawing/2016/5/14/chartex" xmlns:mc="http://schemas.openxmlformats.org/markup-compatibility/2006" xmlns:aink="http://schemas.microsoft.com/office/drawing/2016/ink" xmlns:am3d="http://schemas.microsoft.com/office/drawing/2017/model3d" xmlns:o="urn:schemas-microsoft-com:office:office" xmlns:r="http://schemas.openxmlformats.org/officeDocument/2006/relationships" xmlns:m="http://schemas.openxmlformats.org/officeDocument/2006/math" xmlns:v="urn:schemas-microsoft-com:vml" xmlns:wp14="http://schemas.microsoft.com/office/word/2010/wordprocessingDrawing" xmlns:wp="http://schemas.openxmlformats.org/drawingml/2006/wordprocessingDrawing" xmlns:w10="urn:schemas-microsoft-com:office:word" xmlns:w="http://schemas.openxmlformats.org/wordprocessingml/2006/main" xmlns:w14="http://schemas.microsoft.com/office/word/2010/wordml" xmlns:w15="http://schemas.microsoft.com/office/word/2012/wordml" xmlns:w16cid="http://schemas.microsoft.com/office/word/2016/wordml/cid" xmlns:w16se="http://schemas.microsoft.com/office/word/2015/wordml/symex" xmlns:wpg="http://schemas.microsoft.com/office/word/2010/wordprocessingGroup" xmlns:wpi="http://schemas.microsoft.com/office/word/2010/wordprocessingInk" xmlns:wne="http://schemas.microsoft.com/office/word/2006/wordml" xmlns:wps="http://schemas.microsoft.com/office/word/2010/wordprocessingShape" mc:Ignorable="w14 w15 w16se w16cid wp14">
   <w:p>
     <w:pPr>
       <w:pStyle w:val="Header"/>
@@ -23869,7 +24115,7 @@
 </file>
 
 <file path=word/header2.xml><?xml version="1.0" encoding="utf-8"?>
-<w:hdr xmlns:wpc="http://schemas.microsoft.com/office/word/2010/wordprocessingCanvas" xmlns:cx="http://schemas.microsoft.com/office/drawing/2014/chartex" xmlns:cx1="http://schemas.microsoft.com/office/drawing/2015/9/8/chartex" xmlns:cx2="http://schemas.microsoft.com/office/drawing/2015/10/21/chartex" xmlns:mc="http://schemas.openxmlformats.org/markup-compatibility/2006" xmlns:o="urn:schemas-microsoft-com:office:office" xmlns:r="http://schemas.openxmlformats.org/officeDocument/2006/relationships" xmlns:m="http://schemas.openxmlformats.org/officeDocument/2006/math" xmlns:v="urn:schemas-microsoft-com:vml" xmlns:wp14="http://schemas.microsoft.com/office/word/2010/wordprocessingDrawing" xmlns:wp="http://schemas.openxmlformats.org/drawingml/2006/wordprocessingDrawing" xmlns:w10="urn:schemas-microsoft-com:office:word" xmlns:w="http://schemas.openxmlformats.org/wordprocessingml/2006/main" xmlns:w14="http://schemas.microsoft.com/office/word/2010/wordml" xmlns:w15="http://schemas.microsoft.com/office/word/2012/wordml" xmlns:w16se="http://schemas.microsoft.com/office/word/2015/wordml/symex" xmlns:wpg="http://schemas.microsoft.com/office/word/2010/wordprocessingGroup" xmlns:wpi="http://schemas.microsoft.com/office/word/2010/wordprocessingInk" xmlns:wne="http://schemas.microsoft.com/office/word/2006/wordml" xmlns:wps="http://schemas.microsoft.com/office/word/2010/wordprocessingShape" mc:Ignorable="w14 w15 w16se wp14">
+<w:hdr xmlns:wpc="http://schemas.microsoft.com/office/word/2010/wordprocessingCanvas" xmlns:cx="http://schemas.microsoft.com/office/drawing/2014/chartex" xmlns:cx1="http://schemas.microsoft.com/office/drawing/2015/9/8/chartex" xmlns:cx2="http://schemas.microsoft.com/office/drawing/2015/10/21/chartex" xmlns:cx3="http://schemas.microsoft.com/office/drawing/2016/5/9/chartex" xmlns:cx4="http://schemas.microsoft.com/office/drawing/2016/5/10/chartex" xmlns:cx5="http://schemas.microsoft.com/office/drawing/2016/5/11/chartex" xmlns:cx6="http://schemas.microsoft.com/office/drawing/2016/5/12/chartex" xmlns:cx7="http://schemas.microsoft.com/office/drawing/2016/5/13/chartex" xmlns:cx8="http://schemas.microsoft.com/office/drawing/2016/5/14/chartex" xmlns:mc="http://schemas.openxmlformats.org/markup-compatibility/2006" xmlns:aink="http://schemas.microsoft.com/office/drawing/2016/ink" xmlns:am3d="http://schemas.microsoft.com/office/drawing/2017/model3d" xmlns:o="urn:schemas-microsoft-com:office:office" xmlns:r="http://schemas.openxmlformats.org/officeDocument/2006/relationships" xmlns:m="http://schemas.openxmlformats.org/officeDocument/2006/math" xmlns:v="urn:schemas-microsoft-com:vml" xmlns:wp14="http://schemas.microsoft.com/office/word/2010/wordprocessingDrawing" xmlns:wp="http://schemas.openxmlformats.org/drawingml/2006/wordprocessingDrawing" xmlns:w10="urn:schemas-microsoft-com:office:word" xmlns:w="http://schemas.openxmlformats.org/wordprocessingml/2006/main" xmlns:w14="http://schemas.microsoft.com/office/word/2010/wordml" xmlns:w15="http://schemas.microsoft.com/office/word/2012/wordml" xmlns:w16cid="http://schemas.microsoft.com/office/word/2016/wordml/cid" xmlns:w16se="http://schemas.microsoft.com/office/word/2015/wordml/symex" xmlns:wpg="http://schemas.microsoft.com/office/word/2010/wordprocessingGroup" xmlns:wpi="http://schemas.microsoft.com/office/word/2010/wordprocessingInk" xmlns:wne="http://schemas.microsoft.com/office/word/2006/wordml" xmlns:wps="http://schemas.microsoft.com/office/word/2010/wordprocessingShape" mc:Ignorable="w14 w15 w16se w16cid wp14">
   <w:p>
     <w:pPr>
       <w:pStyle w:val="Header"/>
@@ -23880,7 +24126,7 @@
 </file>
 
 <file path=word/numbering.xml><?xml version="1.0" encoding="utf-8"?>
-<w:numbering xmlns:wpc="http://schemas.microsoft.com/office/word/2010/wordprocessingCanvas" xmlns:cx="http://schemas.microsoft.com/office/drawing/2014/chartex" xmlns:cx1="http://schemas.microsoft.com/office/drawing/2015/9/8/chartex" xmlns:cx2="http://schemas.microsoft.com/office/drawing/2015/10/21/chartex" xmlns:mc="http://schemas.openxmlformats.org/markup-compatibility/2006" xmlns:o="urn:schemas-microsoft-com:office:office" xmlns:r="http://schemas.openxmlformats.org/officeDocument/2006/relationships" xmlns:m="http://schemas.openxmlformats.org/officeDocument/2006/math" xmlns:v="urn:schemas-microsoft-com:vml" xmlns:wp14="http://schemas.microsoft.com/office/word/2010/wordprocessingDrawing" xmlns:wp="http://schemas.openxmlformats.org/drawingml/2006/wordprocessingDrawing" xmlns:w10="urn:schemas-microsoft-com:office:word" xmlns:w="http://schemas.openxmlformats.org/wordprocessingml/2006/main" xmlns:w14="http://schemas.microsoft.com/office/word/2010/wordml" xmlns:w15="http://schemas.microsoft.com/office/word/2012/wordml" xmlns:w16se="http://schemas.microsoft.com/office/word/2015/wordml/symex" xmlns:wpg="http://schemas.microsoft.com/office/word/2010/wordprocessingGroup" xmlns:wpi="http://schemas.microsoft.com/office/word/2010/wordprocessingInk" xmlns:wne="http://schemas.microsoft.com/office/word/2006/wordml" xmlns:wps="http://schemas.microsoft.com/office/word/2010/wordprocessingShape" mc:Ignorable="w14 w15 w16se wp14">
+<w:numbering xmlns:wpc="http://schemas.microsoft.com/office/word/2010/wordprocessingCanvas" xmlns:cx="http://schemas.microsoft.com/office/drawing/2014/chartex" xmlns:cx1="http://schemas.microsoft.com/office/drawing/2015/9/8/chartex" xmlns:cx2="http://schemas.microsoft.com/office/drawing/2015/10/21/chartex" xmlns:cx3="http://schemas.microsoft.com/office/drawing/2016/5/9/chartex" xmlns:cx4="http://schemas.microsoft.com/office/drawing/2016/5/10/chartex" xmlns:cx5="http://schemas.microsoft.com/office/drawing/2016/5/11/chartex" xmlns:cx6="http://schemas.microsoft.com/office/drawing/2016/5/12/chartex" xmlns:cx7="http://schemas.microsoft.com/office/drawing/2016/5/13/chartex" xmlns:cx8="http://schemas.microsoft.com/office/drawing/2016/5/14/chartex" xmlns:mc="http://schemas.openxmlformats.org/markup-compatibility/2006" xmlns:aink="http://schemas.microsoft.com/office/drawing/2016/ink" xmlns:am3d="http://schemas.microsoft.com/office/drawing/2017/model3d" xmlns:o="urn:schemas-microsoft-com:office:office" xmlns:r="http://schemas.openxmlformats.org/officeDocument/2006/relationships" xmlns:m="http://schemas.openxmlformats.org/officeDocument/2006/math" xmlns:v="urn:schemas-microsoft-com:vml" xmlns:wp14="http://schemas.microsoft.com/office/word/2010/wordprocessingDrawing" xmlns:wp="http://schemas.openxmlformats.org/drawingml/2006/wordprocessingDrawing" xmlns:w10="urn:schemas-microsoft-com:office:word" xmlns:w="http://schemas.openxmlformats.org/wordprocessingml/2006/main" xmlns:w14="http://schemas.microsoft.com/office/word/2010/wordml" xmlns:w15="http://schemas.microsoft.com/office/word/2012/wordml" xmlns:w16cid="http://schemas.microsoft.com/office/word/2016/wordml/cid" xmlns:w16se="http://schemas.microsoft.com/office/word/2015/wordml/symex" xmlns:wpg="http://schemas.microsoft.com/office/word/2010/wordprocessingGroup" xmlns:wpi="http://schemas.microsoft.com/office/word/2010/wordprocessingInk" xmlns:wne="http://schemas.microsoft.com/office/word/2006/wordml" xmlns:wps="http://schemas.microsoft.com/office/word/2010/wordprocessingShape" mc:Ignorable="w14 w15 w16se w16cid wp14">
   <w:abstractNum w:abstractNumId="0" w15:restartNumberingAfterBreak="0">
     <w:nsid w:val="02483E9D"/>
     <w:multiLevelType w:val="multilevel"/>
@@ -28585,7 +28831,7 @@
 </file>
 
 <file path=word/styles.xml><?xml version="1.0" encoding="utf-8"?>
-<w:styles xmlns:mc="http://schemas.openxmlformats.org/markup-compatibility/2006" xmlns:r="http://schemas.openxmlformats.org/officeDocument/2006/relationships" xmlns:w="http://schemas.openxmlformats.org/wordprocessingml/2006/main" xmlns:w14="http://schemas.microsoft.com/office/word/2010/wordml" xmlns:w15="http://schemas.microsoft.com/office/word/2012/wordml" xmlns:w16se="http://schemas.microsoft.com/office/word/2015/wordml/symex" mc:Ignorable="w14 w15 w16se">
+<w:styles xmlns:mc="http://schemas.openxmlformats.org/markup-compatibility/2006" xmlns:r="http://schemas.openxmlformats.org/officeDocument/2006/relationships" xmlns:w="http://schemas.openxmlformats.org/wordprocessingml/2006/main" xmlns:w14="http://schemas.microsoft.com/office/word/2010/wordml" xmlns:w15="http://schemas.microsoft.com/office/word/2012/wordml" xmlns:w16cid="http://schemas.microsoft.com/office/word/2016/wordml/cid" xmlns:w16se="http://schemas.microsoft.com/office/word/2015/wordml/symex" mc:Ignorable="w14 w15 w16se w16cid">
   <w:docDefaults>
     <w:rPrDefault>
       <w:rPr>
@@ -28601,7 +28847,7 @@
       </w:pPr>
     </w:pPrDefault>
   </w:docDefaults>
-  <w:latentStyles w:defLockedState="0" w:defUIPriority="99" w:defSemiHidden="0" w:defUnhideWhenUsed="0" w:defQFormat="0" w:count="373">
+  <w:latentStyles w:defLockedState="0" w:defUIPriority="99" w:defSemiHidden="0" w:defUnhideWhenUsed="0" w:defQFormat="0" w:count="375">
     <w:lsdException w:name="Normal" w:uiPriority="0" w:qFormat="1"/>
     <w:lsdException w:name="heading 1" w:uiPriority="9" w:qFormat="1"/>
     <w:lsdException w:name="heading 2" w:semiHidden="1" w:uiPriority="9" w:unhideWhenUsed="1" w:qFormat="1"/>
@@ -28707,7 +28953,6 @@
     <w:lsdException w:name="HTML Sample" w:semiHidden="1" w:unhideWhenUsed="1"/>
     <w:lsdException w:name="HTML Typewriter" w:semiHidden="1" w:unhideWhenUsed="1"/>
     <w:lsdException w:name="HTML Variable" w:semiHidden="1" w:unhideWhenUsed="1"/>
-    <w:lsdException w:name="Normal Table" w:semiHidden="1" w:unhideWhenUsed="1"/>
     <w:lsdException w:name="annotation subject" w:semiHidden="1" w:unhideWhenUsed="1"/>
     <w:lsdException w:name="No List" w:semiHidden="1" w:unhideWhenUsed="1"/>
     <w:lsdException w:name="Outline List 1" w:semiHidden="1" w:unhideWhenUsed="1"/>
@@ -28753,11 +28998,9 @@
     <w:lsdException w:name="Table Subtle 1" w:semiHidden="1" w:unhideWhenUsed="1"/>
     <w:lsdException w:name="Table Subtle 2" w:semiHidden="1" w:unhideWhenUsed="1"/>
     <w:lsdException w:name="Table Web 1" w:semiHidden="1" w:unhideWhenUsed="1"/>
-    <w:lsdException w:name="Table Web 2" w:semiHidden="1" w:unhideWhenUsed="1"/>
     <w:lsdException w:name="Table Web 3" w:semiHidden="1" w:unhideWhenUsed="1"/>
     <w:lsdException w:name="Balloon Text" w:semiHidden="1" w:unhideWhenUsed="1"/>
     <w:lsdException w:name="Table Grid" w:uiPriority="0"/>
-    <w:lsdException w:name="Table Theme" w:semiHidden="1" w:unhideWhenUsed="1"/>
     <w:lsdException w:name="Placeholder Text" w:semiHidden="1"/>
     <w:lsdException w:name="No Spacing" w:uiPriority="1" w:qFormat="1"/>
     <w:lsdException w:name="Light Shading" w:uiPriority="60"/>
@@ -28975,6 +29218,8 @@
     <w:lsdException w:name="List Table 7 Colorful Accent 6" w:uiPriority="52"/>
     <w:lsdException w:name="Mention" w:semiHidden="1" w:unhideWhenUsed="1"/>
     <w:lsdException w:name="Smart Hyperlink" w:semiHidden="1" w:unhideWhenUsed="1"/>
+    <w:lsdException w:name="Hashtag" w:semiHidden="1" w:unhideWhenUsed="1"/>
+    <w:lsdException w:name="Unresolved Mention" w:semiHidden="1" w:unhideWhenUsed="1"/>
   </w:latentStyles>
   <w:style w:type="paragraph" w:default="1" w:styleId="Normal">
     <w:name w:val="Normal"/>
@@ -30208,7 +30453,7 @@
 </file>
 
 <file path=customXml/itemProps1.xml><?xml version="1.0" encoding="utf-8"?>
-<ds:datastoreItem xmlns:ds="http://schemas.openxmlformats.org/officeDocument/2006/customXml" ds:itemID="{1560E74A-155C-412E-99BE-F2EEE36CDE8F}">
+<ds:datastoreItem xmlns:ds="http://schemas.openxmlformats.org/officeDocument/2006/customXml" ds:itemID="{622484F0-D358-4115-9C95-75F5BC759556}">
   <ds:schemaRefs>
     <ds:schemaRef ds:uri="http://schemas.openxmlformats.org/officeDocument/2006/bibliography"/>
   </ds:schemaRefs>

</xml_diff>